<commit_message>
mini fix đề câu hỏi
</commit_message>
<xml_diff>
--- a/Cau1_AppTracNghiem/word_bai_1.docx
+++ b/Cau1_AppTracNghiem/word_bai_1.docx
@@ -317,10 +317,10 @@
         </w:rPr>
         <w:lastRenderedPageBreak/>
         <w:drawing>
-          <wp:inline distT="0" distB="0" distL="0" distR="0" wp14:anchorId="727CD61B" wp14:editId="6CBCFC86">
-            <wp:extent cx="5943600" cy="4249420"/>
+          <wp:inline distT="0" distB="0" distL="0" distR="0" wp14:anchorId="1934C746" wp14:editId="204D42BA">
+            <wp:extent cx="5943600" cy="4267835"/>
             <wp:effectExtent l="0" t="0" r="0" b="0"/>
-            <wp:docPr id="1014926447" name="Picture 1"/>
+            <wp:docPr id="750207974" name="Picture 1"/>
             <wp:cNvGraphicFramePr>
               <a:graphicFrameLocks xmlns:a="http://schemas.openxmlformats.org/drawingml/2006/main" noChangeAspect="1"/>
             </wp:cNvGraphicFramePr>
@@ -328,7 +328,7 @@
               <a:graphicData uri="http://schemas.openxmlformats.org/drawingml/2006/picture">
                 <pic:pic xmlns:pic="http://schemas.openxmlformats.org/drawingml/2006/picture">
                   <pic:nvPicPr>
-                    <pic:cNvPr id="1014926447" name=""/>
+                    <pic:cNvPr id="750207974" name=""/>
                     <pic:cNvPicPr/>
                   </pic:nvPicPr>
                   <pic:blipFill>
@@ -340,7 +340,7 @@
                   <pic:spPr>
                     <a:xfrm>
                       <a:off x="0" y="0"/>
-                      <a:ext cx="5943600" cy="4249420"/>
+                      <a:ext cx="5943600" cy="4267835"/>
                     </a:xfrm>
                     <a:prstGeom prst="rect">
                       <a:avLst/>
@@ -373,6 +373,7 @@
       <w:r>
         <w:rPr>
           <w:rFonts w:ascii="Times New Roman" w:hAnsi="Times New Roman" w:cs="Times New Roman"/>
+          <w:noProof/>
           <w:sz w:val="28"/>
           <w:szCs w:val="28"/>
         </w:rPr>
@@ -433,23 +434,7 @@
           <w:sz w:val="28"/>
           <w:szCs w:val="28"/>
         </w:rPr>
-        <w:t>J</w:t>
-      </w:r>
-      <w:r>
-        <w:rPr>
-          <w:rFonts w:ascii="Times New Roman" w:hAnsi="Times New Roman" w:cs="Times New Roman"/>
-          <w:sz w:val="28"/>
-          <w:szCs w:val="28"/>
-        </w:rPr>
-        <w:t>l</w:t>
-      </w:r>
-      <w:r>
-        <w:rPr>
-          <w:rFonts w:ascii="Times New Roman" w:hAnsi="Times New Roman" w:cs="Times New Roman"/>
-          <w:sz w:val="28"/>
-          <w:szCs w:val="28"/>
-        </w:rPr>
-        <w:t>abel</w:t>
+        <w:t>Jlabel</w:t>
       </w:r>
       <w:r>
         <w:rPr>
@@ -472,6 +457,7 @@
       <w:r>
         <w:rPr>
           <w:rFonts w:ascii="Times New Roman" w:hAnsi="Times New Roman" w:cs="Times New Roman"/>
+          <w:noProof/>
           <w:sz w:val="28"/>
           <w:szCs w:val="28"/>
         </w:rPr>
@@ -525,23 +511,7 @@
           <w:sz w:val="28"/>
           <w:szCs w:val="28"/>
         </w:rPr>
-        <w:t>J</w:t>
-      </w:r>
-      <w:r>
-        <w:rPr>
-          <w:rFonts w:ascii="Times New Roman" w:hAnsi="Times New Roman" w:cs="Times New Roman"/>
-          <w:sz w:val="28"/>
-          <w:szCs w:val="28"/>
-        </w:rPr>
-        <w:t>l</w:t>
-      </w:r>
-      <w:r>
-        <w:rPr>
-          <w:rFonts w:ascii="Times New Roman" w:hAnsi="Times New Roman" w:cs="Times New Roman"/>
-          <w:sz w:val="28"/>
-          <w:szCs w:val="28"/>
-        </w:rPr>
-        <w:t>abel</w:t>
+        <w:t>Jlabel</w:t>
       </w:r>
       <w:r>
         <w:rPr>
@@ -564,6 +534,7 @@
       <w:r>
         <w:rPr>
           <w:rFonts w:ascii="Times New Roman" w:hAnsi="Times New Roman" w:cs="Times New Roman"/>
+          <w:noProof/>
           <w:sz w:val="28"/>
           <w:szCs w:val="28"/>
         </w:rPr>
@@ -640,6 +611,7 @@
       <w:r>
         <w:rPr>
           <w:rFonts w:ascii="Times New Roman" w:hAnsi="Times New Roman" w:cs="Times New Roman"/>
+          <w:noProof/>
           <w:sz w:val="28"/>
           <w:szCs w:val="28"/>
         </w:rPr>
@@ -700,6 +672,7 @@
       <w:r>
         <w:rPr>
           <w:rFonts w:ascii="Times New Roman" w:hAnsi="Times New Roman" w:cs="Times New Roman"/>
+          <w:noProof/>
           <w:sz w:val="28"/>
           <w:szCs w:val="28"/>
         </w:rPr>
@@ -791,6 +764,9 @@
         <w:jc w:val="both"/>
       </w:pPr>
       <w:r>
+        <w:rPr>
+          <w:noProof/>
+        </w:rPr>
         <w:drawing>
           <wp:inline distT="0" distB="0" distL="0" distR="0" wp14:anchorId="4AA9ECED" wp14:editId="43E95E48">
             <wp:extent cx="5943600" cy="4272280"/>
@@ -868,6 +844,9 @@
         <w:jc w:val="both"/>
       </w:pPr>
       <w:r>
+        <w:rPr>
+          <w:noProof/>
+        </w:rPr>
         <w:lastRenderedPageBreak/>
         <w:drawing>
           <wp:inline distT="0" distB="0" distL="0" distR="0" wp14:anchorId="15568493" wp14:editId="38D5E44D">

</xml_diff>